<commit_message>
Title of PV tutorials modified
</commit_message>
<xml_diff>
--- a/Tutorial_Photovoltaic_Panels_JULIEN_HAAS_20250526.docx
+++ b/Tutorial_Photovoltaic_Panels_JULIEN_HAAS_20250526.docx
@@ -467,6 +467,41 @@
           <w:lang w:val="en-US"/>
         </w:rPr>
         <w:t>board</w:t>
+      </w:r>
+    </w:p>
+    <w:p>
+      <w:pPr>
+        <w:pStyle w:val="Titre"/>
+        <w:jc w:val="center"/>
+        <w:rPr>
+          <w:b/>
+          <w:sz w:val="72"/>
+          <w:szCs w:val="72"/>
+          <w:lang w:val="en-US"/>
+        </w:rPr>
+      </w:pPr>
+      <w:r>
+        <w:rPr>
+          <w:b/>
+          <w:lang w:val="en-US"/>
+        </w:rPr>
+        <w:t>Photovoltaic</w:t>
+      </w:r>
+      <w:r>
+        <w:rPr>
+          <w:b/>
+          <w:sz w:val="72"/>
+          <w:szCs w:val="72"/>
+          <w:lang w:val="en-US"/>
+        </w:rPr>
+        <w:t xml:space="preserve"> </w:t>
+      </w:r>
+      <w:r>
+        <w:rPr>
+          <w:b/>
+          <w:lang w:val="en-US"/>
+        </w:rPr>
+        <w:t>Panels</w:t>
       </w:r>
     </w:p>
     <w:p>
@@ -36992,10 +37027,6 @@
 </file>
 
 <file path=customXml/item1.xml><?xml version="1.0" encoding="utf-8"?>
-<b:Sources xmlns:b="http://schemas.openxmlformats.org/officeDocument/2006/bibliography" xmlns="http://schemas.openxmlformats.org/officeDocument/2006/bibliography" SelectedStyle="\APASixthEditionOfficeOnline.xsl" StyleName="APA" Version="6"/>
-</file>
-
-<file path=customXml/item2.xml><?xml version="1.0" encoding="utf-8"?>
 <?mso-contentType ?>
 <FormTemplates xmlns="http://schemas.microsoft.com/sharepoint/v3/contenttype/forms">
   <Display>DocumentLibraryForm</Display>
@@ -37004,7 +37035,17 @@
 </FormTemplates>
 </file>
 
+<file path=customXml/item2.xml><?xml version="1.0" encoding="utf-8"?>
+<b:Sources xmlns:b="http://schemas.openxmlformats.org/officeDocument/2006/bibliography" xmlns="http://schemas.openxmlformats.org/officeDocument/2006/bibliography" SelectedStyle="\APASixthEditionOfficeOnline.xsl" StyleName="APA" Version="6"/>
+</file>
+
 <file path=customXml/item3.xml><?xml version="1.0" encoding="utf-8"?>
+<p:properties xmlns:p="http://schemas.microsoft.com/office/2006/metadata/properties" xmlns:xsi="http://www.w3.org/2001/XMLSchema-instance" xmlns:pc="http://schemas.microsoft.com/office/infopath/2007/PartnerControls">
+  <documentManagement/>
+</p:properties>
+</file>
+
+<file path=customXml/item4.xml><?xml version="1.0" encoding="utf-8"?>
 <ct:contentTypeSchema xmlns:ct="http://schemas.microsoft.com/office/2006/metadata/contentType" xmlns:ma="http://schemas.microsoft.com/office/2006/metadata/properties/metaAttributes" ct:_="" ma:_="" ma:contentTypeName="Document" ma:contentTypeID="0x01010091E8391441C3C848AE6F0DBA38E1AB2A" ma:contentTypeVersion="3" ma:contentTypeDescription="Crée un document." ma:contentTypeScope="" ma:versionID="17e5843485efa152481956cb4ee20980">
   <xsd:schema xmlns:xsd="http://www.w3.org/2001/XMLSchema" xmlns:xs="http://www.w3.org/2001/XMLSchema" xmlns:p="http://schemas.microsoft.com/office/2006/metadata/properties" xmlns:ns2="bb916332-0d70-4601-9edb-bb0f91fb01d1" targetNamespace="http://schemas.microsoft.com/office/2006/metadata/properties" ma:root="true" ma:fieldsID="833239ef7662a9616b9fdb567fa02258" ns2:_="">
     <xsd:import namespace="bb916332-0d70-4601-9edb-bb0f91fb01d1"/>
@@ -37142,13 +37183,15 @@
 </ct:contentTypeSchema>
 </file>
 
-<file path=customXml/item4.xml><?xml version="1.0" encoding="utf-8"?>
-<p:properties xmlns:p="http://schemas.microsoft.com/office/2006/metadata/properties" xmlns:xsi="http://www.w3.org/2001/XMLSchema-instance" xmlns:pc="http://schemas.microsoft.com/office/infopath/2007/PartnerControls">
-  <documentManagement/>
-</p:properties>
+<file path=customXml/itemProps1.xml><?xml version="1.0" encoding="utf-8"?>
+<ds:datastoreItem xmlns:ds="http://schemas.openxmlformats.org/officeDocument/2006/customXml" ds:itemID="{7FA20336-33C6-4E40-8EDD-AD79122ECB07}">
+  <ds:schemaRefs>
+    <ds:schemaRef ds:uri="http://schemas.microsoft.com/sharepoint/v3/contenttype/forms"/>
+  </ds:schemaRefs>
+</ds:datastoreItem>
 </file>
 
-<file path=customXml/itemProps1.xml><?xml version="1.0" encoding="utf-8"?>
+<file path=customXml/itemProps2.xml><?xml version="1.0" encoding="utf-8"?>
 <ds:datastoreItem xmlns:ds="http://schemas.openxmlformats.org/officeDocument/2006/customXml" ds:itemID="{D5966EB9-C0AA-49BD-8D41-0467B53A08E0}">
   <ds:schemaRefs>
     <ds:schemaRef ds:uri="http://schemas.openxmlformats.org/officeDocument/2006/bibliography"/>
@@ -37156,15 +37199,16 @@
 </ds:datastoreItem>
 </file>
 
-<file path=customXml/itemProps2.xml><?xml version="1.0" encoding="utf-8"?>
-<ds:datastoreItem xmlns:ds="http://schemas.openxmlformats.org/officeDocument/2006/customXml" ds:itemID="{7FA20336-33C6-4E40-8EDD-AD79122ECB07}">
+<file path=customXml/itemProps3.xml><?xml version="1.0" encoding="utf-8"?>
+<ds:datastoreItem xmlns:ds="http://schemas.openxmlformats.org/officeDocument/2006/customXml" ds:itemID="{34093086-089D-45DF-ACA3-088DB9B15E30}">
   <ds:schemaRefs>
-    <ds:schemaRef ds:uri="http://schemas.microsoft.com/sharepoint/v3/contenttype/forms"/>
+    <ds:schemaRef ds:uri="http://schemas.microsoft.com/office/2006/metadata/properties"/>
+    <ds:schemaRef ds:uri="http://schemas.microsoft.com/office/infopath/2007/PartnerControls"/>
   </ds:schemaRefs>
 </ds:datastoreItem>
 </file>
 
-<file path=customXml/itemProps3.xml><?xml version="1.0" encoding="utf-8"?>
+<file path=customXml/itemProps4.xml><?xml version="1.0" encoding="utf-8"?>
 <ds:datastoreItem xmlns:ds="http://schemas.openxmlformats.org/officeDocument/2006/customXml" ds:itemID="{08E180BE-9299-4A1E-808B-74C40609AA4D}">
   <ds:schemaRefs>
     <ds:schemaRef ds:uri="http://schemas.microsoft.com/office/2006/metadata/contentType"/>
@@ -37180,13 +37224,4 @@
     <ds:schemaRef ds:uri="http://schemas.microsoft.com/internal/obd"/>
   </ds:schemaRefs>
 </ds:datastoreItem>
-</file>
-
-<file path=customXml/itemProps4.xml><?xml version="1.0" encoding="utf-8"?>
-<ds:datastoreItem xmlns:ds="http://schemas.openxmlformats.org/officeDocument/2006/customXml" ds:itemID="{34093086-089D-45DF-ACA3-088DB9B15E30}">
-  <ds:schemaRefs>
-    <ds:schemaRef ds:uri="http://schemas.microsoft.com/office/2006/metadata/properties"/>
-    <ds:schemaRef ds:uri="http://schemas.microsoft.com/office/infopath/2007/PartnerControls"/>
-  </ds:schemaRefs>
-</ds:datastoreItem>
 </file>
</xml_diff>